<commit_message>
Complete testing with different architectures and parameters. Add results and comments to the word file.
</commit_message>
<xml_diff>
--- a/03_ValueBasedMethods/CartpoleDQN examples.docx
+++ b/03_ValueBasedMethods/CartpoleDQN examples.docx
@@ -4,6 +4,8 @@
   <w:body>
     <w:p>
       <w:pPr>
+        <w:pStyle w:val="Titolo1"/>
+        <w:jc w:val="center"/>
         <w:rPr>
           <w:lang w:val="en-US"/>
         </w:rPr>
@@ -20,7 +22,13 @@
         <w:rPr>
           <w:lang w:val="en-US"/>
         </w:rPr>
-        <w:t xml:space="preserve">network architectures for </w:t>
+        <w:t xml:space="preserve">network architectures </w:t>
+      </w:r>
+      <w:r>
+        <w:rPr>
+          <w:lang w:val="en-US"/>
+        </w:rPr>
+        <w:t xml:space="preserve">and parameters for </w:t>
       </w:r>
       <w:proofErr w:type="spellStart"/>
       <w:r>
@@ -31,25 +39,23 @@
       </w:r>
       <w:proofErr w:type="spellEnd"/>
     </w:p>
-    <w:p>
-      <w:pPr>
-        <w:rPr>
-          <w:lang w:val="en-US"/>
-        </w:rPr>
-      </w:pPr>
-    </w:p>
-    <w:p>
-      <w:pPr>
-        <w:rPr>
-          <w:lang w:val="en-US"/>
-        </w:rPr>
-      </w:pPr>
-      <w:r>
-        <w:rPr>
-          <w:lang w:val="en-US"/>
-        </w:rPr>
-        <w:t xml:space="preserve">Normal </w:t>
-      </w:r>
+    <w:p/>
+    <w:p>
+      <w:r>
+        <w:t>Group K: Fioritto Alessandro, Pil</w:t>
+      </w:r>
+      <w:r>
+        <w:t>utti Filippo, Simonitti Samuele</w:t>
+      </w:r>
+    </w:p>
+    <w:p/>
+    <w:p>
+      <w:pPr>
+        <w:jc w:val="center"/>
+        <w:rPr>
+          <w:lang w:val="en-US"/>
+        </w:rPr>
+      </w:pPr>
       <w:proofErr w:type="spellStart"/>
       <w:r>
         <w:rPr>
@@ -62,18 +68,39 @@
         <w:rPr>
           <w:lang w:val="en-US"/>
         </w:rPr>
-        <w:t xml:space="preserve"> (2 hidden layers)</w:t>
-      </w:r>
-    </w:p>
-    <w:p>
+        <w:t xml:space="preserve"> (</w:t>
+      </w:r>
+      <w:r>
+        <w:rPr>
+          <w:lang w:val="en-US"/>
+        </w:rPr>
+        <w:t>1</w:t>
+      </w:r>
+      <w:r>
+        <w:rPr>
+          <w:lang w:val="en-US"/>
+        </w:rPr>
+        <w:t xml:space="preserve"> hidden layer)</w:t>
+      </w:r>
+      <w:r>
+        <w:rPr>
+          <w:lang w:val="en-US"/>
+        </w:rPr>
+        <w:t xml:space="preserve"> - example from the lecture</w:t>
+      </w:r>
+    </w:p>
+    <w:p>
+      <w:pPr>
+        <w:jc w:val="center"/>
+      </w:pPr>
       <w:r>
         <w:rPr>
           <w:noProof/>
         </w:rPr>
         <w:drawing>
-          <wp:inline distT="0" distB="0" distL="0" distR="0" wp14:anchorId="37F487B9" wp14:editId="375252B7">
-            <wp:extent cx="3912041" cy="2932807"/>
-            <wp:effectExtent l="0" t="0" r="0" b="1270"/>
+          <wp:inline distT="0" distB="0" distL="0" distR="0" wp14:anchorId="37F487B9" wp14:editId="3AA9BBA1">
+            <wp:extent cx="3600000" cy="2700000"/>
+            <wp:effectExtent l="0" t="0" r="635" b="5715"/>
             <wp:docPr id="822672222" name="Immagine 1"/>
             <wp:cNvGraphicFramePr>
               <a:graphicFrameLocks xmlns:a="http://schemas.openxmlformats.org/drawingml/2006/main" noChangeAspect="1"/>
@@ -103,7 +130,7 @@
                   <pic:spPr bwMode="auto">
                     <a:xfrm>
                       <a:off x="0" y="0"/>
-                      <a:ext cx="3956929" cy="2966459"/>
+                      <a:ext cx="3600000" cy="2700000"/>
                     </a:xfrm>
                     <a:prstGeom prst="rect">
                       <a:avLst/>
@@ -120,18 +147,53 @@
         </w:drawing>
       </w:r>
     </w:p>
-    <w:p/>
-    <w:p>
-      <w:pPr>
-        <w:rPr>
-          <w:lang w:val="en-US"/>
-        </w:rPr>
-      </w:pPr>
-      <w:r>
-        <w:rPr>
-          <w:lang w:val="en-US"/>
-        </w:rPr>
-        <w:t>Normal</w:t>
+    <w:p>
+      <w:pPr>
+        <w:jc w:val="both"/>
+        <w:rPr>
+          <w:lang w:val="en-US"/>
+        </w:rPr>
+      </w:pPr>
+      <w:r>
+        <w:rPr>
+          <w:lang w:val="en-US"/>
+        </w:rPr>
+        <w:t>Th</w:t>
+      </w:r>
+      <w:r>
+        <w:rPr>
+          <w:lang w:val="en-US"/>
+        </w:rPr>
+        <w:t>ese are the results we got from running the example from the lecture, without changing the model architecture or any hyperparameters.</w:t>
+      </w:r>
+    </w:p>
+    <w:p>
+      <w:pPr>
+        <w:rPr>
+          <w:lang w:val="en-US"/>
+        </w:rPr>
+      </w:pPr>
+    </w:p>
+    <w:p>
+      <w:pPr>
+        <w:jc w:val="center"/>
+        <w:rPr>
+          <w:lang w:val="en-US"/>
+        </w:rPr>
+      </w:pPr>
+      <w:proofErr w:type="spellStart"/>
+      <w:r>
+        <w:rPr>
+          <w:lang w:val="en-US"/>
+        </w:rPr>
+        <w:t>CartpoleDQN</w:t>
+      </w:r>
+      <w:proofErr w:type="spellEnd"/>
+      <w:r>
+        <w:rPr>
+          <w:lang w:val="en-US"/>
+        </w:rPr>
+        <w:t xml:space="preserve"> (1 hidden layer)</w:t>
       </w:r>
       <w:r>
         <w:rPr>
@@ -139,41 +201,34 @@
         </w:rPr>
         <w:t xml:space="preserve"> </w:t>
       </w:r>
-      <w:proofErr w:type="spellStart"/>
-      <w:r>
-        <w:rPr>
-          <w:lang w:val="en-US"/>
-        </w:rPr>
-        <w:t>CartpoleDQN</w:t>
-      </w:r>
-      <w:proofErr w:type="spellEnd"/>
-      <w:r>
-        <w:rPr>
-          <w:lang w:val="en-US"/>
-        </w:rPr>
-        <w:t xml:space="preserve"> </w:t>
-      </w:r>
-      <w:r>
-        <w:rPr>
-          <w:lang w:val="en-US"/>
-        </w:rPr>
-        <w:t>(</w:t>
-      </w:r>
-      <w:r>
-        <w:rPr>
-          <w:lang w:val="en-US"/>
-        </w:rPr>
-        <w:t>3</w:t>
-      </w:r>
-      <w:r>
-        <w:rPr>
-          <w:lang w:val="en-US"/>
-        </w:rPr>
-        <w:t xml:space="preserve"> hidden layers)</w:t>
-      </w:r>
-    </w:p>
-    <w:p>
-      <w:pPr>
+      <w:r>
+        <w:rPr>
+          <w:lang w:val="en-US"/>
+        </w:rPr>
+        <w:t xml:space="preserve">- </w:t>
+      </w:r>
+      <w:r>
+        <w:rPr>
+          <w:lang w:val="en-US"/>
+        </w:rPr>
+        <w:t xml:space="preserve">GAMMA </w:t>
+      </w:r>
+      <w:r>
+        <w:rPr>
+          <w:lang w:val="en-US"/>
+        </w:rPr>
+        <w:t>=</w:t>
+      </w:r>
+      <w:r>
+        <w:rPr>
+          <w:lang w:val="en-US"/>
+        </w:rPr>
+        <w:t xml:space="preserve"> 0.10</w:t>
+      </w:r>
+    </w:p>
+    <w:p>
+      <w:pPr>
+        <w:jc w:val="center"/>
         <w:rPr>
           <w:lang w:val="en-US"/>
         </w:rPr>
@@ -184,10 +239,10 @@
           <w:lang w:val="en-US"/>
         </w:rPr>
         <w:drawing>
-          <wp:inline distT="0" distB="0" distL="0" distR="0" wp14:anchorId="58221C22" wp14:editId="434DE98F">
-            <wp:extent cx="3943847" cy="2956652"/>
-            <wp:effectExtent l="0" t="0" r="0" b="0"/>
-            <wp:docPr id="1087890131" name="Immagine 2" descr="Immagine che contiene testo, Diagramma, diagramma, schermata&#10;&#10;Il contenuto generato dall'IA potrebbe non essere corretto."/>
+          <wp:inline distT="0" distB="0" distL="0" distR="0" wp14:anchorId="36BD7B77" wp14:editId="58D4633A">
+            <wp:extent cx="3600000" cy="2700000"/>
+            <wp:effectExtent l="0" t="0" r="635" b="5715"/>
+            <wp:docPr id="748645583" name="Immagine 3"/>
             <wp:cNvGraphicFramePr>
               <a:graphicFrameLocks xmlns:a="http://schemas.openxmlformats.org/drawingml/2006/main" noChangeAspect="1"/>
             </wp:cNvGraphicFramePr>
@@ -195,7 +250,7 @@
               <a:graphicData uri="http://schemas.openxmlformats.org/drawingml/2006/picture">
                 <pic:pic xmlns:pic="http://schemas.openxmlformats.org/drawingml/2006/picture">
                   <pic:nvPicPr>
-                    <pic:cNvPr id="1087890131" name="Immagine 2" descr="Immagine che contiene testo, Diagramma, diagramma, schermata&#10;&#10;Il contenuto generato dall'IA potrebbe non essere corretto."/>
+                    <pic:cNvPr id="0" name="Picture 3"/>
                     <pic:cNvPicPr>
                       <a:picLocks noChangeAspect="1" noChangeArrowheads="1"/>
                     </pic:cNvPicPr>
@@ -216,7 +271,7 @@
                   <pic:spPr bwMode="auto">
                     <a:xfrm>
                       <a:off x="0" y="0"/>
-                      <a:ext cx="3967661" cy="2974505"/>
+                      <a:ext cx="3600000" cy="2700000"/>
                     </a:xfrm>
                     <a:prstGeom prst="rect">
                       <a:avLst/>
@@ -235,61 +290,56 @@
     </w:p>
     <w:p>
       <w:pPr>
-        <w:rPr>
-          <w:lang w:val="en-US"/>
-        </w:rPr>
-      </w:pPr>
-      <w:r>
-        <w:rPr>
-          <w:lang w:val="en-US"/>
-        </w:rPr>
-        <w:t xml:space="preserve">Trained for sensibly more time and showed worse results: it reached a high duration almost at the same </w:t>
+        <w:jc w:val="both"/>
+        <w:rPr>
+          <w:lang w:val="en-US"/>
+        </w:rPr>
+      </w:pPr>
+      <w:r>
+        <w:rPr>
+          <w:lang w:val="en-US"/>
+        </w:rPr>
+        <w:lastRenderedPageBreak/>
+        <w:t>Obviously, training without a</w:t>
+      </w:r>
+      <w:r>
+        <w:rPr>
+          <w:lang w:val="en-US"/>
+        </w:rPr>
+        <w:t>n in</w:t>
+      </w:r>
+      <w:r>
+        <w:rPr>
+          <w:lang w:val="en-US"/>
+        </w:rPr>
+        <w:t xml:space="preserve">sufficient GAMMA parameter leads to the model not being able to successfully predict an efficient policy to maximize the reward </w:t>
       </w:r>
       <w:proofErr w:type="gramStart"/>
       <w:r>
         <w:rPr>
           <w:lang w:val="en-US"/>
         </w:rPr>
-        <w:t>episode</w:t>
+        <w:t>on</w:t>
       </w:r>
       <w:proofErr w:type="gramEnd"/>
       <w:r>
         <w:rPr>
           <w:lang w:val="en-US"/>
         </w:rPr>
-        <w:t xml:space="preserve"> as the normal NN but showed a higher fall off in the long run </w:t>
-      </w:r>
-      <w:r>
-        <w:rPr>
-          <w:highlight w:val="yellow"/>
-          <w:lang w:val="en-US"/>
-        </w:rPr>
-        <w:t>maybe due to the discount factor GAMMA (0.99)</w:t>
-      </w:r>
-    </w:p>
-    <w:p>
-      <w:pPr>
-        <w:rPr>
-          <w:lang w:val="en-US"/>
-        </w:rPr>
-      </w:pPr>
-    </w:p>
-    <w:p>
-      <w:pPr>
-        <w:rPr>
-          <w:lang w:val="en-US"/>
-        </w:rPr>
-      </w:pPr>
-    </w:p>
-    <w:p>
-      <w:pPr>
-        <w:rPr>
-          <w:lang w:val="en-US"/>
-        </w:rPr>
-      </w:pPr>
-    </w:p>
-    <w:p>
-      <w:pPr>
+        <w:t xml:space="preserve"> the long run.</w:t>
+      </w:r>
+    </w:p>
+    <w:p>
+      <w:pPr>
+        <w:jc w:val="both"/>
+        <w:rPr>
+          <w:lang w:val="en-US"/>
+        </w:rPr>
+      </w:pPr>
+    </w:p>
+    <w:p>
+      <w:pPr>
+        <w:jc w:val="center"/>
         <w:rPr>
           <w:lang w:val="en-US"/>
         </w:rPr>
@@ -299,7 +349,6 @@
         <w:rPr>
           <w:lang w:val="en-US"/>
         </w:rPr>
-        <w:lastRenderedPageBreak/>
         <w:t>CartpoleDQN</w:t>
       </w:r>
       <w:proofErr w:type="spellEnd"/>
@@ -307,18 +356,68 @@
         <w:rPr>
           <w:lang w:val="en-US"/>
         </w:rPr>
+        <w:t xml:space="preserve"> (1 hidden layer)</w:t>
+      </w:r>
+      <w:r>
+        <w:rPr>
+          <w:lang w:val="en-US"/>
+        </w:rPr>
         <w:t xml:space="preserve"> </w:t>
       </w:r>
       <w:r>
         <w:rPr>
           <w:lang w:val="en-US"/>
         </w:rPr>
-        <w:t>with GAMMA at 0.10</w:t>
-      </w:r>
-    </w:p>
-    <w:p>
-      <w:pPr>
-        <w:rPr>
+        <w:t>–</w:t>
+      </w:r>
+      <w:r>
+        <w:rPr>
+          <w:lang w:val="en-US"/>
+        </w:rPr>
+        <w:t xml:space="preserve"> </w:t>
+      </w:r>
+      <w:r>
+        <w:rPr>
+          <w:lang w:val="en-US"/>
+        </w:rPr>
+        <w:t>B</w:t>
+      </w:r>
+      <w:r>
+        <w:rPr>
+          <w:lang w:val="en-US"/>
+        </w:rPr>
+        <w:t>atch</w:t>
+      </w:r>
+      <w:r>
+        <w:rPr>
+          <w:lang w:val="en-US"/>
+        </w:rPr>
+        <w:t xml:space="preserve"> </w:t>
+      </w:r>
+      <w:r>
+        <w:rPr>
+          <w:lang w:val="en-US"/>
+        </w:rPr>
+        <w:t xml:space="preserve">size </w:t>
+      </w:r>
+      <w:r>
+        <w:rPr>
+          <w:lang w:val="en-US"/>
+        </w:rPr>
+        <w:t xml:space="preserve">= </w:t>
+      </w:r>
+      <w:r>
+        <w:rPr>
+          <w:lang w:val="en-US"/>
+        </w:rPr>
+        <w:t>32</w:t>
+      </w:r>
+    </w:p>
+    <w:p>
+      <w:pPr>
+        <w:jc w:val="center"/>
+        <w:rPr>
+          <w:u w:val="single"/>
           <w:lang w:val="en-US"/>
         </w:rPr>
       </w:pPr>
@@ -328,10 +427,10 @@
           <w:lang w:val="en-US"/>
         </w:rPr>
         <w:drawing>
-          <wp:inline distT="0" distB="0" distL="0" distR="0" wp14:anchorId="36BD7B77" wp14:editId="0A291FC2">
-            <wp:extent cx="3848431" cy="2885120"/>
-            <wp:effectExtent l="0" t="0" r="0" b="0"/>
-            <wp:docPr id="748645583" name="Immagine 3"/>
+          <wp:inline distT="0" distB="0" distL="0" distR="0" wp14:anchorId="4DD0B96C" wp14:editId="66EF9D68">
+            <wp:extent cx="3600000" cy="2700000"/>
+            <wp:effectExtent l="0" t="0" r="635" b="5715"/>
+            <wp:docPr id="614948639" name="Immagine 4" descr="Immagine che contiene diagramma, Diagramma, linea, schermata&#10;&#10;Il contenuto generato dall'IA potrebbe non essere corretto."/>
             <wp:cNvGraphicFramePr>
               <a:graphicFrameLocks xmlns:a="http://schemas.openxmlformats.org/drawingml/2006/main" noChangeAspect="1"/>
             </wp:cNvGraphicFramePr>
@@ -339,7 +438,7 @@
               <a:graphicData uri="http://schemas.openxmlformats.org/drawingml/2006/picture">
                 <pic:pic xmlns:pic="http://schemas.openxmlformats.org/drawingml/2006/picture">
                   <pic:nvPicPr>
-                    <pic:cNvPr id="0" name="Picture 3"/>
+                    <pic:cNvPr id="614948639" name="Immagine 4" descr="Immagine che contiene diagramma, Diagramma, linea, schermata&#10;&#10;Il contenuto generato dall'IA potrebbe non essere corretto."/>
                     <pic:cNvPicPr>
                       <a:picLocks noChangeAspect="1" noChangeArrowheads="1"/>
                     </pic:cNvPicPr>
@@ -360,7 +459,7 @@
                   <pic:spPr bwMode="auto">
                     <a:xfrm>
                       <a:off x="0" y="0"/>
-                      <a:ext cx="3859450" cy="2893381"/>
+                      <a:ext cx="3600000" cy="2700000"/>
                     </a:xfrm>
                     <a:prstGeom prst="rect">
                       <a:avLst/>
@@ -379,40 +478,40 @@
     </w:p>
     <w:p>
       <w:pPr>
-        <w:rPr>
-          <w:lang w:val="en-US"/>
-        </w:rPr>
-      </w:pPr>
-      <w:r>
-        <w:rPr>
-          <w:lang w:val="en-US"/>
-        </w:rPr>
-        <w:t xml:space="preserve">Obviously, training without a sufficient GAMMA parameter leads to the model not being able to successfully predict an efficient policy to maximize the reward </w:t>
-      </w:r>
-      <w:proofErr w:type="gramStart"/>
-      <w:r>
-        <w:rPr>
-          <w:lang w:val="en-US"/>
-        </w:rPr>
-        <w:t>on</w:t>
-      </w:r>
-      <w:proofErr w:type="gramEnd"/>
-      <w:r>
-        <w:rPr>
-          <w:lang w:val="en-US"/>
-        </w:rPr>
-        <w:t xml:space="preserve"> the long run.</w:t>
-      </w:r>
-    </w:p>
-    <w:p>
-      <w:pPr>
-        <w:rPr>
-          <w:lang w:val="en-US"/>
-        </w:rPr>
-      </w:pPr>
-    </w:p>
-    <w:p>
-      <w:pPr>
+        <w:jc w:val="both"/>
+        <w:rPr>
+          <w:lang w:val="en-US"/>
+        </w:rPr>
+      </w:pPr>
+      <w:r>
+        <w:rPr>
+          <w:lang w:val="en-US"/>
+        </w:rPr>
+        <w:t xml:space="preserve">With a significantly smaller batch size, the model does not reach peak duration time in 500 episodes. It would require training for more episodes </w:t>
+      </w:r>
+      <w:r>
+        <w:rPr>
+          <w:lang w:val="en-US"/>
+        </w:rPr>
+        <w:t>to</w:t>
+      </w:r>
+      <w:r>
+        <w:rPr>
+          <w:lang w:val="en-US"/>
+        </w:rPr>
+        <w:t xml:space="preserve"> converge to higher duration.</w:t>
+      </w:r>
+    </w:p>
+    <w:p>
+      <w:pPr>
+        <w:rPr>
+          <w:lang w:val="en-US"/>
+        </w:rPr>
+      </w:pPr>
+    </w:p>
+    <w:p>
+      <w:pPr>
+        <w:jc w:val="center"/>
         <w:rPr>
           <w:lang w:val="en-US"/>
         </w:rPr>
@@ -429,37 +528,18 @@
         <w:rPr>
           <w:lang w:val="en-US"/>
         </w:rPr>
-        <w:t xml:space="preserve"> </w:t>
-      </w:r>
-      <w:r>
-        <w:rPr>
-          <w:lang w:val="en-US"/>
-        </w:rPr>
-        <w:t xml:space="preserve">with </w:t>
-      </w:r>
-      <w:proofErr w:type="spellStart"/>
-      <w:r>
-        <w:rPr>
-          <w:lang w:val="en-US"/>
-        </w:rPr>
-        <w:t>batchsize</w:t>
-      </w:r>
-      <w:proofErr w:type="spellEnd"/>
-      <w:r>
-        <w:rPr>
-          <w:lang w:val="en-US"/>
-        </w:rPr>
-        <w:t xml:space="preserve"> 32</w:t>
-      </w:r>
-      <w:r>
-        <w:rPr>
-          <w:lang w:val="en-US"/>
-        </w:rPr>
-        <w:t xml:space="preserve"> </w:t>
-      </w:r>
-    </w:p>
-    <w:p>
-      <w:pPr>
+        <w:t xml:space="preserve"> (1 hidden layer)</w:t>
+      </w:r>
+      <w:r>
+        <w:rPr>
+          <w:lang w:val="en-US"/>
+        </w:rPr>
+        <w:t xml:space="preserve"> – Batch size = 256</w:t>
+      </w:r>
+    </w:p>
+    <w:p>
+      <w:pPr>
+        <w:jc w:val="center"/>
         <w:rPr>
           <w:lang w:val="en-US"/>
         </w:rPr>
@@ -470,10 +550,10 @@
           <w:lang w:val="en-US"/>
         </w:rPr>
         <w:drawing>
-          <wp:inline distT="0" distB="0" distL="0" distR="0" wp14:anchorId="4DD0B96C" wp14:editId="06B938EC">
-            <wp:extent cx="3872285" cy="2903005"/>
-            <wp:effectExtent l="0" t="0" r="0" b="0"/>
-            <wp:docPr id="614948639" name="Immagine 4" descr="Immagine che contiene diagramma, Diagramma, linea, schermata&#10;&#10;Il contenuto generato dall'IA potrebbe non essere corretto."/>
+          <wp:inline distT="0" distB="0" distL="0" distR="0" wp14:anchorId="051DA53D" wp14:editId="7675F531">
+            <wp:extent cx="3600000" cy="2869200"/>
+            <wp:effectExtent l="0" t="0" r="635" b="7620"/>
+            <wp:docPr id="608414346" name="Immagine 3" descr="Immagine che contiene testo, schermata, Diagramma, diagramma&#10;&#10;Il contenuto generato dall'IA potrebbe non essere corretto."/>
             <wp:cNvGraphicFramePr>
               <a:graphicFrameLocks xmlns:a="http://schemas.openxmlformats.org/drawingml/2006/main" noChangeAspect="1"/>
             </wp:cNvGraphicFramePr>
@@ -481,36 +561,29 @@
               <a:graphicData uri="http://schemas.openxmlformats.org/drawingml/2006/picture">
                 <pic:pic xmlns:pic="http://schemas.openxmlformats.org/drawingml/2006/picture">
                   <pic:nvPicPr>
-                    <pic:cNvPr id="614948639" name="Immagine 4" descr="Immagine che contiene diagramma, Diagramma, linea, schermata&#10;&#10;Il contenuto generato dall'IA potrebbe non essere corretto."/>
-                    <pic:cNvPicPr>
-                      <a:picLocks noChangeAspect="1" noChangeArrowheads="1"/>
-                    </pic:cNvPicPr>
+                    <pic:cNvPr id="608414346" name="Immagine 3" descr="Immagine che contiene testo, schermata, Diagramma, diagramma&#10;&#10;Il contenuto generato dall'IA potrebbe non essere corretto."/>
+                    <pic:cNvPicPr/>
                   </pic:nvPicPr>
                   <pic:blipFill>
-                    <a:blip r:embed="rId7">
+                    <a:blip r:embed="rId7" cstate="print">
                       <a:extLst>
                         <a:ext uri="{28A0092B-C50C-407E-A947-70E740481C1C}">
                           <a14:useLocalDpi xmlns:a14="http://schemas.microsoft.com/office/drawing/2010/main" val="0"/>
                         </a:ext>
                       </a:extLst>
                     </a:blip>
-                    <a:srcRect/>
                     <a:stretch>
                       <a:fillRect/>
                     </a:stretch>
                   </pic:blipFill>
-                  <pic:spPr bwMode="auto">
+                  <pic:spPr>
                     <a:xfrm>
                       <a:off x="0" y="0"/>
-                      <a:ext cx="3896545" cy="2921193"/>
+                      <a:ext cx="3600000" cy="2869200"/>
                     </a:xfrm>
                     <a:prstGeom prst="rect">
                       <a:avLst/>
                     </a:prstGeom>
-                    <a:noFill/>
-                    <a:ln>
-                      <a:noFill/>
-                    </a:ln>
                   </pic:spPr>
                 </pic:pic>
               </a:graphicData>
@@ -521,79 +594,59 @@
     </w:p>
     <w:p>
       <w:pPr>
-        <w:rPr>
-          <w:lang w:val="en-US"/>
-        </w:rPr>
-      </w:pPr>
-      <w:r>
-        <w:rPr>
-          <w:lang w:val="en-US"/>
-        </w:rPr>
-        <w:t xml:space="preserve">If we reduce the </w:t>
-      </w:r>
-      <w:proofErr w:type="spellStart"/>
-      <w:r>
-        <w:rPr>
-          <w:lang w:val="en-US"/>
-        </w:rPr>
-        <w:t>batchsize</w:t>
-      </w:r>
-      <w:proofErr w:type="spellEnd"/>
-      <w:r>
-        <w:rPr>
-          <w:lang w:val="en-US"/>
-        </w:rPr>
-        <w:t xml:space="preserve"> the exploration phase lasts a bit more than the normal model (150 episodes vs 100 episodes) and after a slightly longer training </w:t>
-      </w:r>
-      <w:r>
-        <w:rPr>
-          <w:lang w:val="en-US"/>
-        </w:rPr>
-        <w:t>period,</w:t>
-      </w:r>
-      <w:r>
-        <w:rPr>
-          <w:lang w:val="en-US"/>
-        </w:rPr>
-        <w:t xml:space="preserve"> we can observe that neither the peak data nor the mean reaches 500 units of duration</w:t>
-      </w:r>
-      <w:r>
-        <w:rPr>
-          <w:lang w:val="en-US"/>
-        </w:rPr>
-        <w:t>.</w:t>
-      </w:r>
-    </w:p>
-    <w:p>
-      <w:pPr>
-        <w:rPr>
-          <w:lang w:val="en-US"/>
-        </w:rPr>
-      </w:pPr>
-    </w:p>
-    <w:p>
-      <w:pPr>
-        <w:rPr>
-          <w:lang w:val="en-US"/>
-        </w:rPr>
-      </w:pPr>
-    </w:p>
-    <w:p>
-      <w:pPr>
-        <w:rPr>
-          <w:lang w:val="en-US"/>
-        </w:rPr>
-      </w:pPr>
-    </w:p>
-    <w:p>
-      <w:pPr>
-        <w:rPr>
-          <w:lang w:val="en-US"/>
-        </w:rPr>
-      </w:pPr>
-    </w:p>
-    <w:p>
-      <w:pPr>
+        <w:jc w:val="both"/>
+        <w:rPr>
+          <w:lang w:val="en-US"/>
+        </w:rPr>
+      </w:pPr>
+      <w:r>
+        <w:rPr>
+          <w:lang w:val="en-US"/>
+        </w:rPr>
+        <w:t xml:space="preserve">We experimented with a bigger batch </w:t>
+      </w:r>
+      <w:proofErr w:type="gramStart"/>
+      <w:r>
+        <w:rPr>
+          <w:lang w:val="en-US"/>
+        </w:rPr>
+        <w:t>size,</w:t>
+      </w:r>
+      <w:proofErr w:type="gramEnd"/>
+      <w:r>
+        <w:rPr>
+          <w:lang w:val="en-US"/>
+        </w:rPr>
+        <w:t xml:space="preserve"> it reaches an optimal duration after about 500 episodes.</w:t>
+      </w:r>
+    </w:p>
+    <w:p>
+      <w:pPr>
+        <w:jc w:val="center"/>
+        <w:rPr>
+          <w:lang w:val="en-US"/>
+        </w:rPr>
+      </w:pPr>
+    </w:p>
+    <w:p>
+      <w:pPr>
+        <w:jc w:val="center"/>
+        <w:rPr>
+          <w:lang w:val="en-US"/>
+        </w:rPr>
+      </w:pPr>
+    </w:p>
+    <w:p>
+      <w:pPr>
+        <w:jc w:val="center"/>
+        <w:rPr>
+          <w:lang w:val="en-US"/>
+        </w:rPr>
+      </w:pPr>
+    </w:p>
+    <w:p>
+      <w:pPr>
+        <w:jc w:val="center"/>
         <w:rPr>
           <w:lang w:val="en-US"/>
         </w:rPr>
@@ -611,29 +664,45 @@
         <w:rPr>
           <w:lang w:val="en-US"/>
         </w:rPr>
+        <w:t xml:space="preserve"> (1 hidden layer)</w:t>
+      </w:r>
+    </w:p>
+    <w:p>
+      <w:pPr>
+        <w:jc w:val="center"/>
+        <w:rPr>
+          <w:lang w:val="en-US"/>
+        </w:rPr>
+      </w:pPr>
+      <w:r>
+        <w:rPr>
+          <w:lang w:val="en-US"/>
+        </w:rPr>
+        <w:t xml:space="preserve"> B</w:t>
+      </w:r>
+      <w:r>
+        <w:rPr>
+          <w:lang w:val="en-US"/>
+        </w:rPr>
+        <w:t>atch</w:t>
+      </w:r>
+      <w:r>
+        <w:rPr>
+          <w:lang w:val="en-US"/>
+        </w:rPr>
         <w:t xml:space="preserve"> </w:t>
       </w:r>
       <w:r>
         <w:rPr>
           <w:lang w:val="en-US"/>
         </w:rPr>
-        <w:t xml:space="preserve">with </w:t>
-      </w:r>
-      <w:proofErr w:type="spellStart"/>
-      <w:proofErr w:type="gramStart"/>
-      <w:r>
-        <w:rPr>
-          <w:lang w:val="en-US"/>
-        </w:rPr>
-        <w:t>batchsize</w:t>
-      </w:r>
-      <w:proofErr w:type="spellEnd"/>
-      <w:proofErr w:type="gramEnd"/>
-      <w:r>
-        <w:rPr>
-          <w:lang w:val="en-US"/>
-        </w:rPr>
-        <w:t xml:space="preserve"> </w:t>
+        <w:t xml:space="preserve">size </w:t>
+      </w:r>
+      <w:r>
+        <w:rPr>
+          <w:lang w:val="en-US"/>
+        </w:rPr>
+        <w:t xml:space="preserve">= </w:t>
       </w:r>
       <w:r>
         <w:rPr>
@@ -645,11 +714,18 @@
         <w:rPr>
           <w:lang w:val="en-US"/>
         </w:rPr>
-        <w:t xml:space="preserve"> (same learning rate)</w:t>
-      </w:r>
-    </w:p>
-    <w:p>
-      <w:pPr>
+        <w:t>, learning rate = 0.0003</w:t>
+      </w:r>
+      <w:r>
+        <w:rPr>
+          <w:lang w:val="en-US"/>
+        </w:rPr>
+        <w:t>, EPS_START = 0.9, EPS_END = 0.01, EPS_DECAY = 2500</w:t>
+      </w:r>
+    </w:p>
+    <w:p>
+      <w:pPr>
+        <w:jc w:val="center"/>
         <w:rPr>
           <w:lang w:val="en-US"/>
         </w:rPr>
@@ -660,10 +736,10 @@
           <w:lang w:val="en-US"/>
         </w:rPr>
         <w:drawing>
-          <wp:inline distT="0" distB="0" distL="0" distR="0" wp14:anchorId="0B238C75" wp14:editId="17782BE9">
-            <wp:extent cx="3874118" cy="2904379"/>
-            <wp:effectExtent l="0" t="0" r="0" b="0"/>
-            <wp:docPr id="634385235" name="Immagine 5"/>
+          <wp:inline distT="0" distB="0" distL="0" distR="0" wp14:anchorId="0461AEFD" wp14:editId="117689DB">
+            <wp:extent cx="3600000" cy="2858400"/>
+            <wp:effectExtent l="0" t="0" r="635" b="0"/>
+            <wp:docPr id="1389709120" name="Immagine 2" descr="Immagine che contiene diagramma, Diagramma, linea, testo&#10;&#10;Il contenuto generato dall'IA potrebbe non essere corretto."/>
             <wp:cNvGraphicFramePr>
               <a:graphicFrameLocks xmlns:a="http://schemas.openxmlformats.org/drawingml/2006/main" noChangeAspect="1"/>
             </wp:cNvGraphicFramePr>
@@ -671,10 +747,8 @@
               <a:graphicData uri="http://schemas.openxmlformats.org/drawingml/2006/picture">
                 <pic:pic xmlns:pic="http://schemas.openxmlformats.org/drawingml/2006/picture">
                   <pic:nvPicPr>
-                    <pic:cNvPr id="0" name="Picture 5"/>
-                    <pic:cNvPicPr>
-                      <a:picLocks noChangeAspect="1" noChangeArrowheads="1"/>
-                    </pic:cNvPicPr>
+                    <pic:cNvPr id="1389709120" name="Immagine 2" descr="Immagine che contiene diagramma, Diagramma, linea, testo&#10;&#10;Il contenuto generato dall'IA potrebbe non essere corretto."/>
+                    <pic:cNvPicPr/>
                   </pic:nvPicPr>
                   <pic:blipFill>
                     <a:blip r:embed="rId8">
@@ -684,23 +758,18 @@
                         </a:ext>
                       </a:extLst>
                     </a:blip>
-                    <a:srcRect/>
                     <a:stretch>
                       <a:fillRect/>
                     </a:stretch>
                   </pic:blipFill>
-                  <pic:spPr bwMode="auto">
+                  <pic:spPr>
                     <a:xfrm>
                       <a:off x="0" y="0"/>
-                      <a:ext cx="3882791" cy="2910881"/>
+                      <a:ext cx="3600000" cy="2858400"/>
                     </a:xfrm>
                     <a:prstGeom prst="rect">
                       <a:avLst/>
                     </a:prstGeom>
-                    <a:noFill/>
-                    <a:ln>
-                      <a:noFill/>
-                    </a:ln>
                   </pic:spPr>
                 </pic:pic>
               </a:graphicData>
@@ -711,53 +780,69 @@
     </w:p>
     <w:p>
       <w:pPr>
-        <w:rPr>
-          <w:lang w:val="en-US"/>
-        </w:rPr>
-      </w:pPr>
-      <w:r>
-        <w:rPr>
-          <w:lang w:val="en-US"/>
-        </w:rPr>
-        <w:t xml:space="preserve">If we change the </w:t>
-      </w:r>
-      <w:r>
-        <w:rPr>
-          <w:lang w:val="en-US"/>
-        </w:rPr>
-        <w:t>batch size but maintain the same learning rate (</w:t>
+        <w:jc w:val="both"/>
+        <w:rPr>
+          <w:lang w:val="en-US"/>
+        </w:rPr>
+      </w:pPr>
+      <w:r>
+        <w:rPr>
+          <w:lang w:val="en-US"/>
+        </w:rPr>
+        <w:t xml:space="preserve">We tried to change more </w:t>
       </w:r>
       <w:proofErr w:type="spellStart"/>
       <w:r>
         <w:rPr>
           <w:lang w:val="en-US"/>
         </w:rPr>
-        <w:t>1e</w:t>
+        <w:t>hyperameters</w:t>
       </w:r>
       <w:proofErr w:type="spellEnd"/>
       <w:r>
         <w:rPr>
           <w:lang w:val="en-US"/>
         </w:rPr>
-        <w:t xml:space="preserve">-4) we </w:t>
+        <w:t xml:space="preserve"> at the same time, we wanted to start exploiting the policy quicker, so we changed the decay rate and the final value for the epsilon parameter. We see that the duration starts rising in a smaller number of </w:t>
+      </w:r>
+      <w:r>
+        <w:rPr>
+          <w:lang w:val="en-US"/>
+        </w:rPr>
+        <w:t>episodes and</w:t>
+      </w:r>
+      <w:r>
+        <w:rPr>
+          <w:lang w:val="en-US"/>
+        </w:rPr>
+        <w:t xml:space="preserve"> </w:t>
       </w:r>
       <w:proofErr w:type="gramStart"/>
       <w:r>
         <w:rPr>
           <w:lang w:val="en-US"/>
         </w:rPr>
-        <w:t>incur in</w:t>
+        <w:t>reaches  the</w:t>
       </w:r>
       <w:proofErr w:type="gramEnd"/>
       <w:r>
         <w:rPr>
           <w:lang w:val="en-US"/>
         </w:rPr>
-        <w:t xml:space="preserve"> the problem of catastrophic forgetting, where different variability from the batch examples can make the model converge in a suboptimal way</w:t>
-      </w:r>
-    </w:p>
-    <w:p>
-      <w:pPr>
+        <w:t xml:space="preserve"> optimal duration quicker.</w:t>
+      </w:r>
+    </w:p>
+    <w:p>
+      <w:pPr>
+        <w:jc w:val="both"/>
+        <w:rPr>
+          <w:lang w:val="en-US"/>
+        </w:rPr>
+      </w:pPr>
+    </w:p>
+    <w:p>
+      <w:pPr>
+        <w:jc w:val="center"/>
         <w:rPr>
           <w:lang w:val="en-US"/>
         </w:rPr>
@@ -780,92 +865,12 @@
         <w:rPr>
           <w:lang w:val="en-US"/>
         </w:rPr>
-        <w:t xml:space="preserve">with </w:t>
-      </w:r>
-      <w:proofErr w:type="spellStart"/>
-      <w:r>
-        <w:rPr>
-          <w:lang w:val="en-US"/>
-        </w:rPr>
-        <w:t>batchsize</w:t>
-      </w:r>
-      <w:proofErr w:type="spellEnd"/>
-      <w:r>
-        <w:rPr>
-          <w:lang w:val="en-US"/>
-        </w:rPr>
-        <w:t xml:space="preserve"> 256 (</w:t>
-      </w:r>
-      <w:r>
-        <w:rPr>
-          <w:lang w:val="en-US"/>
-        </w:rPr>
-        <w:t xml:space="preserve">Learning rate </w:t>
-      </w:r>
-      <w:proofErr w:type="spellStart"/>
-      <w:r>
-        <w:rPr>
-          <w:lang w:val="en-US"/>
-        </w:rPr>
-        <w:t>5e</w:t>
-      </w:r>
-      <w:proofErr w:type="spellEnd"/>
-      <w:r>
-        <w:rPr>
-          <w:lang w:val="en-US"/>
-        </w:rPr>
-        <w:t>-4</w:t>
-      </w:r>
-      <w:r>
-        <w:rPr>
-          <w:lang w:val="en-US"/>
-        </w:rPr>
-        <w:t>)</w:t>
-      </w:r>
-    </w:p>
-    <w:p>
-      <w:pPr>
-        <w:rPr>
-          <w:lang w:val="en-US"/>
-        </w:rPr>
-      </w:pPr>
-    </w:p>
-    <w:p>
-      <w:pPr>
-        <w:rPr>
-          <w:lang w:val="en-US"/>
-        </w:rPr>
-      </w:pPr>
-      <w:r>
-        <w:rPr>
-          <w:lang w:val="en-US"/>
-        </w:rPr>
-        <w:t xml:space="preserve">Adjusting the learning rate gives a much better result, comparable to the original normal model but much </w:t>
-      </w:r>
-      <w:proofErr w:type="gramStart"/>
-      <w:r>
-        <w:rPr>
-          <w:lang w:val="en-US"/>
-        </w:rPr>
-        <w:t>more “noisy”</w:t>
-      </w:r>
-      <w:proofErr w:type="gramEnd"/>
-      <w:r>
-        <w:rPr>
-          <w:lang w:val="en-US"/>
-        </w:rPr>
-        <w:t xml:space="preserve"> </w:t>
-      </w:r>
-      <w:r>
-        <w:rPr>
-          <w:highlight w:val="yellow"/>
-          <w:lang w:val="en-US"/>
-        </w:rPr>
-        <w:t>PERCHE?</w:t>
-      </w:r>
-    </w:p>
-    <w:p>
-      <w:pPr>
+        <w:t>(2 hidden layers)</w:t>
+      </w:r>
+    </w:p>
+    <w:p>
+      <w:pPr>
+        <w:jc w:val="center"/>
         <w:rPr>
           <w:lang w:val="en-US"/>
         </w:rPr>
@@ -876,10 +881,10 @@
           <w:lang w:val="en-US"/>
         </w:rPr>
         <w:drawing>
-          <wp:inline distT="0" distB="0" distL="0" distR="0" wp14:anchorId="23123562" wp14:editId="27F3B666">
-            <wp:extent cx="3816626" cy="2861278"/>
-            <wp:effectExtent l="0" t="0" r="0" b="0"/>
-            <wp:docPr id="1191547169" name="Immagine 7"/>
+          <wp:inline distT="0" distB="0" distL="0" distR="0" wp14:anchorId="2AB3D745" wp14:editId="50564B75">
+            <wp:extent cx="3600000" cy="2700000"/>
+            <wp:effectExtent l="0" t="0" r="635" b="5715"/>
+            <wp:docPr id="1087890131" name="Immagine 2" descr="Immagine che contiene testo, Diagramma, diagramma, schermata&#10;&#10;Il contenuto generato dall'IA potrebbe non essere corretto."/>
             <wp:cNvGraphicFramePr>
               <a:graphicFrameLocks xmlns:a="http://schemas.openxmlformats.org/drawingml/2006/main" noChangeAspect="1"/>
             </wp:cNvGraphicFramePr>
@@ -887,7 +892,7 @@
               <a:graphicData uri="http://schemas.openxmlformats.org/drawingml/2006/picture">
                 <pic:pic xmlns:pic="http://schemas.openxmlformats.org/drawingml/2006/picture">
                   <pic:nvPicPr>
-                    <pic:cNvPr id="0" name="Picture 7"/>
+                    <pic:cNvPr id="1087890131" name="Immagine 2" descr="Immagine che contiene testo, Diagramma, diagramma, schermata&#10;&#10;Il contenuto generato dall'IA potrebbe non essere corretto."/>
                     <pic:cNvPicPr>
                       <a:picLocks noChangeAspect="1" noChangeArrowheads="1"/>
                     </pic:cNvPicPr>
@@ -908,7 +913,7 @@
                   <pic:spPr bwMode="auto">
                     <a:xfrm>
                       <a:off x="0" y="0"/>
-                      <a:ext cx="3827656" cy="2869547"/>
+                      <a:ext cx="3600000" cy="2700000"/>
                     </a:xfrm>
                     <a:prstGeom prst="rect">
                       <a:avLst/>
@@ -927,34 +932,51 @@
     </w:p>
     <w:p>
       <w:pPr>
-        <w:rPr>
-          <w:lang w:val="en-US"/>
-        </w:rPr>
-      </w:pPr>
-    </w:p>
-    <w:p>
-      <w:pPr>
-        <w:rPr>
-          <w:lang w:val="en-US"/>
-        </w:rPr>
-      </w:pPr>
-    </w:p>
-    <w:p>
-      <w:pPr>
-        <w:rPr>
-          <w:lang w:val="en-US"/>
-        </w:rPr>
-      </w:pPr>
-    </w:p>
-    <w:p>
-      <w:pPr>
-        <w:rPr>
-          <w:lang w:val="en-US"/>
-        </w:rPr>
-      </w:pPr>
-    </w:p>
-    <w:p>
-      <w:pPr>
+        <w:jc w:val="both"/>
+        <w:rPr>
+          <w:lang w:val="en-US"/>
+        </w:rPr>
+      </w:pPr>
+      <w:r>
+        <w:rPr>
+          <w:lang w:val="en-US"/>
+        </w:rPr>
+        <w:t xml:space="preserve">We changed the model architecture, adding an additional hidden layer with 128 neurons. The model required more time to train, and the results were worse than the starting model. It reached the best duration in almost the same number of episodes as the starting network but showed a higher </w:t>
+      </w:r>
+      <w:proofErr w:type="gramStart"/>
+      <w:r>
+        <w:rPr>
+          <w:lang w:val="en-US"/>
+        </w:rPr>
+        <w:t>fall off</w:t>
+      </w:r>
+      <w:proofErr w:type="gramEnd"/>
+      <w:r>
+        <w:rPr>
+          <w:lang w:val="en-US"/>
+        </w:rPr>
+        <w:t xml:space="preserve"> in the long run.</w:t>
+      </w:r>
+    </w:p>
+    <w:p>
+      <w:pPr>
+        <w:jc w:val="both"/>
+        <w:rPr>
+          <w:lang w:val="en-US"/>
+        </w:rPr>
+      </w:pPr>
+    </w:p>
+    <w:p>
+      <w:pPr>
+        <w:jc w:val="both"/>
+        <w:rPr>
+          <w:lang w:val="en-US"/>
+        </w:rPr>
+      </w:pPr>
+    </w:p>
+    <w:p>
+      <w:pPr>
+        <w:jc w:val="center"/>
         <w:rPr>
           <w:lang w:val="en-US"/>
         </w:rPr>
@@ -978,22 +1000,44 @@
         <w:rPr>
           <w:lang w:val="en-US"/>
         </w:rPr>
-        <w:t xml:space="preserve">with </w:t>
-      </w:r>
-      <w:r>
-        <w:rPr>
-          <w:lang w:val="en-US"/>
-        </w:rPr>
-        <w:t xml:space="preserve">3 hidden layers, </w:t>
-      </w:r>
-      <w:proofErr w:type="spellStart"/>
-      <w:r>
-        <w:rPr>
-          <w:lang w:val="en-US"/>
-        </w:rPr>
-        <w:t>batchsize</w:t>
-      </w:r>
-      <w:proofErr w:type="spellEnd"/>
+        <w:t>(2</w:t>
+      </w:r>
+      <w:r>
+        <w:rPr>
+          <w:lang w:val="en-US"/>
+        </w:rPr>
+        <w:t xml:space="preserve"> hidden layers</w:t>
+      </w:r>
+      <w:r>
+        <w:rPr>
+          <w:lang w:val="en-US"/>
+        </w:rPr>
+        <w:t>) – B</w:t>
+      </w:r>
+      <w:r>
+        <w:rPr>
+          <w:lang w:val="en-US"/>
+        </w:rPr>
+        <w:t>atch</w:t>
+      </w:r>
+      <w:r>
+        <w:rPr>
+          <w:lang w:val="en-US"/>
+        </w:rPr>
+        <w:t xml:space="preserve"> </w:t>
+      </w:r>
+      <w:r>
+        <w:rPr>
+          <w:lang w:val="en-US"/>
+        </w:rPr>
+        <w:t>size</w:t>
+      </w:r>
+      <w:r>
+        <w:rPr>
+          <w:lang w:val="en-US"/>
+        </w:rPr>
+        <w:t xml:space="preserve"> =</w:t>
+      </w:r>
       <w:r>
         <w:rPr>
           <w:lang w:val="en-US"/>
@@ -1010,33 +1054,30 @@
         <w:rPr>
           <w:lang w:val="en-US"/>
         </w:rPr>
-        <w:t xml:space="preserve">Learning rate </w:t>
-      </w:r>
-      <w:proofErr w:type="spellStart"/>
-      <w:proofErr w:type="gramStart"/>
-      <w:r>
-        <w:rPr>
-          <w:lang w:val="en-US"/>
-        </w:rPr>
-        <w:t>1e</w:t>
-      </w:r>
-      <w:proofErr w:type="spellEnd"/>
-      <w:proofErr w:type="gramEnd"/>
-      <w:r>
-        <w:rPr>
-          <w:lang w:val="en-US"/>
-        </w:rPr>
-        <w:t>-3</w:t>
-      </w:r>
-      <w:r>
-        <w:rPr>
-          <w:lang w:val="en-US"/>
-        </w:rPr>
-        <w:t xml:space="preserve"> and 1000 episodes</w:t>
-      </w:r>
-    </w:p>
-    <w:p>
-      <w:pPr>
+        <w:t>l</w:t>
+      </w:r>
+      <w:r>
+        <w:rPr>
+          <w:lang w:val="en-US"/>
+        </w:rPr>
+        <w:t xml:space="preserve">earning rate </w:t>
+      </w:r>
+      <w:r>
+        <w:rPr>
+          <w:lang w:val="en-US"/>
+        </w:rPr>
+        <w:t xml:space="preserve">= 0.001, </w:t>
+      </w:r>
+      <w:r>
+        <w:rPr>
+          <w:lang w:val="en-US"/>
+        </w:rPr>
+        <w:t>1000 episodes</w:t>
+      </w:r>
+    </w:p>
+    <w:p>
+      <w:pPr>
+        <w:jc w:val="center"/>
         <w:rPr>
           <w:lang w:val="en-US"/>
         </w:rPr>
@@ -1047,9 +1088,9 @@
           <w:lang w:val="en-US"/>
         </w:rPr>
         <w:drawing>
-          <wp:inline distT="0" distB="0" distL="0" distR="0" wp14:anchorId="523409E4" wp14:editId="444789DB">
-            <wp:extent cx="3784821" cy="2837434"/>
-            <wp:effectExtent l="0" t="0" r="6350" b="1270"/>
+          <wp:inline distT="0" distB="0" distL="0" distR="0" wp14:anchorId="523409E4" wp14:editId="023F9C73">
+            <wp:extent cx="3600000" cy="2700000"/>
+            <wp:effectExtent l="0" t="0" r="635" b="5715"/>
             <wp:docPr id="1536742849" name="Immagine 9"/>
             <wp:cNvGraphicFramePr>
               <a:graphicFrameLocks xmlns:a="http://schemas.openxmlformats.org/drawingml/2006/main" noChangeAspect="1"/>
@@ -1079,7 +1120,7 @@
                   <pic:spPr bwMode="auto">
                     <a:xfrm>
                       <a:off x="0" y="0"/>
-                      <a:ext cx="3824879" cy="2867465"/>
+                      <a:ext cx="3600000" cy="2700000"/>
                     </a:xfrm>
                     <a:prstGeom prst="rect">
                       <a:avLst/>
@@ -1098,22 +1139,171 @@
     </w:p>
     <w:p>
       <w:pPr>
-        <w:rPr>
-          <w:lang w:val="en-US"/>
-        </w:rPr>
-      </w:pPr>
-      <w:r>
-        <w:rPr>
-          <w:lang w:val="en-US"/>
-        </w:rPr>
-        <w:t xml:space="preserve">Just for testing purposes, we combined most of the changes in the parameters in one training phase, the results were </w:t>
-      </w:r>
-      <w:r>
-        <w:rPr>
-          <w:highlight w:val="yellow"/>
-          <w:lang w:val="en-US"/>
-        </w:rPr>
-        <w:t>XXXX</w:t>
+        <w:jc w:val="both"/>
+        <w:rPr>
+          <w:lang w:val="en-US"/>
+        </w:rPr>
+      </w:pPr>
+      <w:r>
+        <w:rPr>
+          <w:lang w:val="en-US"/>
+        </w:rPr>
+        <w:t xml:space="preserve">We tried to see how the 2-hidden layers architecture performed when we drastically changed the parameters, so we used a small batch size and a higher learning </w:t>
+      </w:r>
+      <w:r>
+        <w:rPr>
+          <w:lang w:val="en-US"/>
+        </w:rPr>
+        <w:t>rate and</w:t>
+      </w:r>
+      <w:r>
+        <w:rPr>
+          <w:lang w:val="en-US"/>
+        </w:rPr>
+        <w:t xml:space="preserve"> let it train for 1000 episodes. As we can see, the results are bad, probably mostly because of the learning rate</w:t>
+      </w:r>
+      <w:r>
+        <w:rPr>
+          <w:lang w:val="en-US"/>
+        </w:rPr>
+        <w:t>.</w:t>
+      </w:r>
+    </w:p>
+    <w:p>
+      <w:pPr>
+        <w:jc w:val="both"/>
+        <w:rPr>
+          <w:lang w:val="en-US"/>
+        </w:rPr>
+      </w:pPr>
+    </w:p>
+    <w:p>
+      <w:pPr>
+        <w:jc w:val="center"/>
+        <w:rPr>
+          <w:lang w:val="en-US"/>
+        </w:rPr>
+      </w:pPr>
+      <w:proofErr w:type="spellStart"/>
+      <w:r>
+        <w:rPr>
+          <w:lang w:val="en-US"/>
+        </w:rPr>
+        <w:t>CartpoleDQN</w:t>
+      </w:r>
+      <w:proofErr w:type="spellEnd"/>
+      <w:r>
+        <w:rPr>
+          <w:lang w:val="en-US"/>
+        </w:rPr>
+        <w:t xml:space="preserve"> (3 hidden layers)</w:t>
+      </w:r>
+    </w:p>
+    <w:p>
+      <w:pPr>
+        <w:jc w:val="center"/>
+        <w:rPr>
+          <w:lang w:val="en-US"/>
+        </w:rPr>
+      </w:pPr>
+      <w:r>
+        <w:rPr>
+          <w:lang w:val="en-US"/>
+        </w:rPr>
+        <w:t>Batch size = 128, EPS_START = 0.9, EPS_END = 0.01, EPS_DECAY = 1500, learning rate = 0.0003</w:t>
+      </w:r>
+    </w:p>
+    <w:p>
+      <w:pPr>
+        <w:jc w:val="center"/>
+        <w:rPr>
+          <w:lang w:val="en-US"/>
+        </w:rPr>
+      </w:pPr>
+      <w:r>
+        <w:rPr>
+          <w:noProof/>
+          <w:lang w:val="en-US"/>
+        </w:rPr>
+        <w:drawing>
+          <wp:inline distT="0" distB="0" distL="0" distR="0" wp14:anchorId="4EFAC967" wp14:editId="1C488C94">
+            <wp:extent cx="3600000" cy="2880000"/>
+            <wp:effectExtent l="0" t="0" r="635" b="0"/>
+            <wp:docPr id="758429752" name="Immagine 5" descr="Immagine che contiene testo, schermata, Diagramma, diagramma&#10;&#10;Il contenuto generato dall'IA potrebbe non essere corretto."/>
+            <wp:cNvGraphicFramePr>
+              <a:graphicFrameLocks xmlns:a="http://schemas.openxmlformats.org/drawingml/2006/main" noChangeAspect="1"/>
+            </wp:cNvGraphicFramePr>
+            <a:graphic xmlns:a="http://schemas.openxmlformats.org/drawingml/2006/main">
+              <a:graphicData uri="http://schemas.openxmlformats.org/drawingml/2006/picture">
+                <pic:pic xmlns:pic="http://schemas.openxmlformats.org/drawingml/2006/picture">
+                  <pic:nvPicPr>
+                    <pic:cNvPr id="758429752" name="Immagine 5" descr="Immagine che contiene testo, schermata, Diagramma, diagramma&#10;&#10;Il contenuto generato dall'IA potrebbe non essere corretto."/>
+                    <pic:cNvPicPr/>
+                  </pic:nvPicPr>
+                  <pic:blipFill>
+                    <a:blip r:embed="rId11" cstate="print">
+                      <a:extLst>
+                        <a:ext uri="{28A0092B-C50C-407E-A947-70E740481C1C}">
+                          <a14:useLocalDpi xmlns:a14="http://schemas.microsoft.com/office/drawing/2010/main" val="0"/>
+                        </a:ext>
+                      </a:extLst>
+                    </a:blip>
+                    <a:stretch>
+                      <a:fillRect/>
+                    </a:stretch>
+                  </pic:blipFill>
+                  <pic:spPr>
+                    <a:xfrm>
+                      <a:off x="0" y="0"/>
+                      <a:ext cx="3600000" cy="2880000"/>
+                    </a:xfrm>
+                    <a:prstGeom prst="rect">
+                      <a:avLst/>
+                    </a:prstGeom>
+                  </pic:spPr>
+                </pic:pic>
+              </a:graphicData>
+            </a:graphic>
+          </wp:inline>
+        </w:drawing>
+      </w:r>
+    </w:p>
+    <w:p>
+      <w:pPr>
+        <w:jc w:val="both"/>
+        <w:rPr>
+          <w:lang w:val="en-US"/>
+        </w:rPr>
+      </w:pPr>
+      <w:r>
+        <w:rPr>
+          <w:lang w:val="en-US"/>
+        </w:rPr>
+        <w:t xml:space="preserve">We tried changing the model’s architecture, by adding additional layers with a varying number of neurons: inputs -&gt; 16, 16 -&gt; 32, 32 -&gt; 64, 64 -&gt; 32, 32 -&gt; outputs. We </w:t>
+      </w:r>
+      <w:r>
+        <w:rPr>
+          <w:lang w:val="en-US"/>
+        </w:rPr>
+        <w:t xml:space="preserve">also changed the </w:t>
+      </w:r>
+      <w:r>
+        <w:rPr>
+          <w:lang w:val="en-US"/>
+        </w:rPr>
+        <w:t xml:space="preserve">epsilon decay rate, to try </w:t>
+      </w:r>
+      <w:r>
+        <w:rPr>
+          <w:lang w:val="en-US"/>
+        </w:rPr>
+        <w:t>and</w:t>
+      </w:r>
+      <w:r>
+        <w:rPr>
+          <w:lang w:val="en-US"/>
+        </w:rPr>
+        <w:t xml:space="preserve"> exploit the found policy quicker.</w:t>
       </w:r>
     </w:p>
     <w:sectPr>

</xml_diff>